<commit_message>
Problem solving - v3
</commit_message>
<xml_diff>
--- a/aguiar_harrison_ProblemSolving.docx
+++ b/aguiar_harrison_ProblemSolving.docx
@@ -583,391 +583,421 @@
         </w:rPr>
         <w:t xml:space="preserve">Part B - </w:t>
       </w:r>
+      <w:r>
+        <w:rPr>
+          <w:rFonts w:ascii="Arial" w:hAnsi="Arial" w:cs="Times New Roman"/>
+          <w:bCs/>
+          <w:color w:val="000000"/>
+        </w:rPr>
+        <w:t>Out of 20 socks in a drawer, get at least one matching of each color</w:t>
+      </w:r>
+    </w:p>
+    <w:p>
+      <w:pPr>
+        <w:pStyle w:val="ListParagraph"/>
+        <w:ind w:left="1440"/>
+        <w:rPr>
+          <w:rFonts w:ascii="Arial" w:hAnsi="Arial" w:cs="Times New Roman"/>
+          <w:bCs/>
+          <w:color w:val="000000"/>
+        </w:rPr>
+      </w:pPr>
+    </w:p>
+    <w:p>
+      <w:pPr>
+        <w:pStyle w:val="ListParagraph"/>
+        <w:numPr>
+          <w:ilvl w:val="0"/>
+          <w:numId w:val="8"/>
+        </w:numPr>
+        <w:rPr>
+          <w:rFonts w:ascii="Arial" w:hAnsi="Arial" w:cs="Times New Roman"/>
+          <w:bCs/>
+          <w:color w:val="000000"/>
+        </w:rPr>
+      </w:pPr>
+      <w:r>
+        <w:rPr>
+          <w:rFonts w:ascii="Arial" w:hAnsi="Arial" w:cs="Times New Roman"/>
+          <w:bCs/>
+          <w:color w:val="000000"/>
+        </w:rPr>
+        <w:t>Break the problem apart</w:t>
+      </w:r>
+    </w:p>
+    <w:p>
+      <w:pPr>
+        <w:pStyle w:val="ListParagraph"/>
+        <w:numPr>
+          <w:ilvl w:val="0"/>
+          <w:numId w:val="3"/>
+        </w:numPr>
+        <w:rPr>
+          <w:rFonts w:ascii="Arial" w:hAnsi="Arial" w:cs="Times New Roman"/>
+          <w:bCs/>
+          <w:color w:val="000000"/>
+        </w:rPr>
+      </w:pPr>
+      <w:r>
+        <w:rPr>
+          <w:rFonts w:ascii="Arial" w:hAnsi="Arial" w:cs="Times New Roman"/>
+          <w:bCs/>
+          <w:color w:val="000000"/>
+        </w:rPr>
+        <w:t xml:space="preserve">In the dark, out of 20 socks I have 5 pairs of black socks, 3 pairs of brown and 2 pairs of </w:t>
+      </w:r>
+      <w:r>
+        <w:rPr>
+          <w:rFonts w:ascii="Arial" w:hAnsi="Arial" w:cs="Times New Roman"/>
+          <w:bCs/>
+          <w:color w:val="000000"/>
+        </w:rPr>
+        <w:t>white</w:t>
+      </w:r>
+      <w:r>
+        <w:rPr>
+          <w:rFonts w:ascii="Arial" w:hAnsi="Arial" w:cs="Times New Roman"/>
+          <w:bCs/>
+          <w:color w:val="000000"/>
+        </w:rPr>
+        <w:t xml:space="preserve">, that have to be guaranteed that can be matched </w:t>
+      </w:r>
+    </w:p>
+    <w:p>
+      <w:pPr>
+        <w:pStyle w:val="ListParagraph"/>
+        <w:ind w:left="1440"/>
+        <w:rPr>
+          <w:rFonts w:ascii="Arial" w:hAnsi="Arial" w:cs="Times New Roman"/>
+          <w:bCs/>
+          <w:color w:val="000000"/>
+        </w:rPr>
+      </w:pPr>
+    </w:p>
+    <w:p>
+      <w:pPr>
+        <w:pStyle w:val="ListParagraph"/>
+        <w:numPr>
+          <w:ilvl w:val="0"/>
+          <w:numId w:val="8"/>
+        </w:numPr>
+        <w:rPr>
+          <w:rFonts w:ascii="Arial" w:hAnsi="Arial" w:cs="Times New Roman"/>
+          <w:bCs/>
+          <w:color w:val="000000"/>
+        </w:rPr>
+      </w:pPr>
+      <w:r>
+        <w:rPr>
+          <w:rFonts w:ascii="Arial" w:hAnsi="Arial" w:cs="Times New Roman"/>
+          <w:bCs/>
+          <w:color w:val="000000"/>
+        </w:rPr>
+        <w:t>Identify Potential Solutions</w:t>
+      </w:r>
+    </w:p>
+    <w:p>
+      <w:pPr>
+        <w:pStyle w:val="ListParagraph"/>
+        <w:numPr>
+          <w:ilvl w:val="0"/>
+          <w:numId w:val="5"/>
+        </w:numPr>
+        <w:rPr>
+          <w:rFonts w:ascii="Arial" w:hAnsi="Arial" w:cs="Times New Roman"/>
+          <w:bCs/>
+          <w:color w:val="000000"/>
+        </w:rPr>
+      </w:pPr>
+      <w:r>
+        <w:rPr>
+          <w:rFonts w:ascii="Arial" w:hAnsi="Arial" w:cs="Times New Roman"/>
+          <w:bCs/>
+          <w:color w:val="000000"/>
+        </w:rPr>
+        <w:t>Take at least 2 of each</w:t>
+      </w:r>
+    </w:p>
+    <w:p>
+      <w:pPr>
+        <w:pStyle w:val="ListParagraph"/>
+        <w:numPr>
+          <w:ilvl w:val="0"/>
+          <w:numId w:val="5"/>
+        </w:numPr>
+        <w:rPr>
+          <w:rFonts w:ascii="Arial" w:hAnsi="Arial" w:cs="Times New Roman"/>
+          <w:bCs/>
+          <w:color w:val="000000"/>
+        </w:rPr>
+      </w:pPr>
+      <w:r>
+        <w:rPr>
+          <w:rFonts w:ascii="Arial" w:hAnsi="Arial" w:cs="Times New Roman"/>
+          <w:bCs/>
+          <w:color w:val="000000"/>
+        </w:rPr>
+        <w:t xml:space="preserve">Part B - </w:t>
+      </w:r>
+      <w:r>
+        <w:rPr>
+          <w:rFonts w:ascii="Arial" w:hAnsi="Arial" w:cs="Times New Roman"/>
+          <w:bCs/>
+          <w:color w:val="000000"/>
+        </w:rPr>
+        <w:t>Take at least the total number of 2 colors + a pair</w:t>
+      </w:r>
+    </w:p>
+    <w:p>
+      <w:pPr>
+        <w:pStyle w:val="ListParagraph"/>
+        <w:ind w:left="1440"/>
+        <w:rPr>
+          <w:rFonts w:ascii="Arial" w:hAnsi="Arial" w:cs="Times New Roman"/>
+          <w:bCs/>
+          <w:color w:val="000000"/>
+        </w:rPr>
+      </w:pPr>
+    </w:p>
+    <w:p>
+      <w:pPr>
+        <w:pStyle w:val="ListParagraph"/>
+        <w:numPr>
+          <w:ilvl w:val="0"/>
+          <w:numId w:val="8"/>
+        </w:numPr>
+        <w:rPr>
+          <w:rFonts w:ascii="Arial" w:hAnsi="Arial" w:cs="Times New Roman"/>
+          <w:bCs/>
+          <w:color w:val="000000"/>
+        </w:rPr>
+      </w:pPr>
+      <w:r>
+        <w:rPr>
+          <w:rFonts w:ascii="Arial" w:hAnsi="Arial" w:cs="Times New Roman"/>
+          <w:bCs/>
+          <w:color w:val="000000"/>
+        </w:rPr>
+        <w:t>Evaluate each potential solution</w:t>
+      </w:r>
+    </w:p>
+    <w:p>
+      <w:pPr>
+        <w:pStyle w:val="ListParagraph"/>
+        <w:numPr>
+          <w:ilvl w:val="0"/>
+          <w:numId w:val="6"/>
+        </w:numPr>
+        <w:rPr>
+          <w:rFonts w:ascii="Arial" w:hAnsi="Arial" w:cs="Times New Roman"/>
+          <w:bCs/>
+          <w:color w:val="000000"/>
+        </w:rPr>
+      </w:pPr>
+      <w:r>
+        <w:rPr>
+          <w:rFonts w:ascii="Arial" w:hAnsi="Arial" w:cs="Times New Roman"/>
+          <w:bCs/>
+          <w:color w:val="000000"/>
+        </w:rPr>
+        <w:lastRenderedPageBreak/>
+        <w:t>I have 20 socks, which are 10 black, 6 brown and 2 white. As I need one guaranteed matching, I only need to take 1 of each + 1.</w:t>
+      </w:r>
+    </w:p>
+    <w:p>
+      <w:pPr>
+        <w:pStyle w:val="ListParagraph"/>
+        <w:numPr>
+          <w:ilvl w:val="0"/>
+          <w:numId w:val="6"/>
+        </w:numPr>
+        <w:rPr>
+          <w:rFonts w:ascii="Arial" w:hAnsi="Arial" w:cs="Times New Roman"/>
+          <w:bCs/>
+          <w:color w:val="000000"/>
+        </w:rPr>
+      </w:pPr>
+      <w:r>
+        <w:rPr>
+          <w:rFonts w:ascii="Arial" w:hAnsi="Arial" w:cs="Times New Roman"/>
+          <w:bCs/>
+          <w:color w:val="000000"/>
+        </w:rPr>
+        <w:t xml:space="preserve">Part B - </w:t>
+      </w:r>
+      <w:r>
+        <w:rPr>
+          <w:rFonts w:ascii="Arial" w:hAnsi="Arial" w:cs="Times New Roman"/>
+          <w:bCs/>
+          <w:color w:val="000000"/>
+        </w:rPr>
+        <w:t>To have at least one matching of each color, I have to be sure I will take out 2 out of the 3 colors all out, plus 2, which will be the 3</w:t>
+      </w:r>
+      <w:r>
+        <w:rPr>
+          <w:rFonts w:ascii="Arial" w:hAnsi="Arial" w:cs="Times New Roman"/>
+          <w:bCs/>
+          <w:color w:val="000000"/>
+          <w:vertAlign w:val="superscript"/>
+        </w:rPr>
+        <w:t>rd</w:t>
+      </w:r>
+      <w:r>
+        <w:rPr>
+          <w:rFonts w:ascii="Arial" w:hAnsi="Arial" w:cs="Times New Roman"/>
+          <w:bCs/>
+          <w:color w:val="000000"/>
+        </w:rPr>
+        <w:t xml:space="preserve"> color matching</w:t>
+      </w:r>
+    </w:p>
+    <w:p>
+      <w:pPr>
+        <w:pStyle w:val="ListParagraph"/>
+        <w:ind w:left="1440"/>
+        <w:rPr>
+          <w:rFonts w:ascii="Arial" w:hAnsi="Arial" w:cs="Times New Roman"/>
+          <w:bCs/>
+          <w:color w:val="000000"/>
+        </w:rPr>
+      </w:pPr>
+    </w:p>
+    <w:p>
+      <w:pPr>
+        <w:pStyle w:val="ListParagraph"/>
+        <w:numPr>
+          <w:ilvl w:val="0"/>
+          <w:numId w:val="8"/>
+        </w:numPr>
+        <w:rPr>
+          <w:rFonts w:ascii="Arial" w:hAnsi="Arial" w:cs="Times New Roman"/>
+          <w:bCs/>
+          <w:color w:val="000000"/>
+        </w:rPr>
+      </w:pPr>
+      <w:r>
+        <w:rPr>
+          <w:rFonts w:ascii="Arial" w:hAnsi="Arial" w:cs="Times New Roman"/>
+          <w:bCs/>
+          <w:color w:val="000000"/>
+        </w:rPr>
+        <w:t>Choose a solution</w:t>
+      </w:r>
+    </w:p>
+    <w:p>
+      <w:pPr>
+        <w:pStyle w:val="ListParagraph"/>
+        <w:numPr>
+          <w:ilvl w:val="0"/>
+          <w:numId w:val="7"/>
+        </w:numPr>
+        <w:rPr>
+          <w:rFonts w:ascii="Arial" w:hAnsi="Arial" w:cs="Times New Roman"/>
+          <w:bCs/>
+          <w:color w:val="000000"/>
+        </w:rPr>
+      </w:pPr>
+      <w:r>
+        <w:rPr>
+          <w:rFonts w:ascii="Arial" w:hAnsi="Arial" w:cs="Times New Roman"/>
+          <w:bCs/>
+          <w:color w:val="000000"/>
+        </w:rPr>
+        <w:t>Take out 3 socks.</w:t>
+      </w:r>
+    </w:p>
+    <w:p>
+      <w:pPr>
+        <w:pStyle w:val="ListParagraph"/>
+        <w:numPr>
+          <w:ilvl w:val="0"/>
+          <w:numId w:val="7"/>
+        </w:numPr>
+        <w:rPr>
+          <w:rFonts w:ascii="Arial" w:hAnsi="Arial" w:cs="Times New Roman"/>
+          <w:bCs/>
+          <w:color w:val="000000"/>
+        </w:rPr>
+      </w:pPr>
+      <w:r>
+        <w:rPr>
+          <w:rFonts w:ascii="Arial" w:hAnsi="Arial" w:cs="Times New Roman"/>
+          <w:bCs/>
+          <w:color w:val="000000"/>
+        </w:rPr>
+        <w:t>I will have at least 3 of the same color, but to be sure, I will take the 4</w:t>
+      </w:r>
+      <w:r>
+        <w:rPr>
+          <w:rFonts w:ascii="Arial" w:hAnsi="Arial" w:cs="Times New Roman"/>
+          <w:bCs/>
+          <w:color w:val="000000"/>
+          <w:vertAlign w:val="superscript"/>
+        </w:rPr>
+        <w:t>th</w:t>
+      </w:r>
+      <w:r>
+        <w:rPr>
+          <w:rFonts w:ascii="Arial" w:hAnsi="Arial" w:cs="Times New Roman"/>
+          <w:bCs/>
+          <w:color w:val="000000"/>
+        </w:rPr>
+        <w:t xml:space="preserve"> socks, so if I had taken out of each, by now I will have at least 2 of one color, making a pair.</w:t>
+      </w:r>
+    </w:p>
+    <w:p>
+      <w:pPr>
+        <w:pStyle w:val="ListParagraph"/>
+        <w:numPr>
+          <w:ilvl w:val="0"/>
+          <w:numId w:val="7"/>
+        </w:numPr>
+        <w:rPr>
+          <w:rFonts w:ascii="Arial" w:hAnsi="Arial" w:cs="Times New Roman"/>
+          <w:bCs/>
+          <w:color w:val="000000"/>
+        </w:rPr>
+      </w:pPr>
+      <w:r>
+        <w:rPr>
+          <w:rFonts w:ascii="Arial" w:hAnsi="Arial" w:cs="Times New Roman"/>
+          <w:bCs/>
+          <w:color w:val="000000"/>
+        </w:rPr>
+        <w:t xml:space="preserve">Part </w:t>
+      </w:r>
+      <w:r>
+        <w:rPr>
+          <w:rFonts w:ascii="Arial" w:hAnsi="Arial" w:cs="Times New Roman"/>
+          <w:bCs/>
+          <w:color w:val="000000"/>
+        </w:rPr>
+        <w:t>B</w:t>
+      </w:r>
+    </w:p>
+    <w:p>
+      <w:pPr>
+        <w:pStyle w:val="ListParagraph"/>
+        <w:numPr>
+          <w:ilvl w:val="1"/>
+          <w:numId w:val="7"/>
+        </w:numPr>
+        <w:rPr>
+          <w:rFonts w:ascii="Arial" w:hAnsi="Arial" w:cs="Times New Roman"/>
+          <w:bCs/>
+          <w:color w:val="000000"/>
+        </w:rPr>
+      </w:pPr>
+      <w:r>
+        <w:rPr>
+          <w:rFonts w:ascii="Arial" w:hAnsi="Arial" w:cs="Times New Roman"/>
+          <w:bCs/>
+          <w:color w:val="000000"/>
+        </w:rPr>
+        <w:t>Take out the total number for the most 2 colors that are in the drawer</w:t>
+      </w:r>
       <w:bookmarkStart w:id="0" w:name="_GoBack"/>
       <w:bookmarkEnd w:id="0"/>
-      <w:r>
-        <w:rPr>
-          <w:rFonts w:ascii="Arial" w:hAnsi="Arial" w:cs="Times New Roman"/>
-          <w:bCs/>
-          <w:color w:val="000000"/>
-        </w:rPr>
-        <w:t>Out of 20 socks in a drawer, get at least one matching of each color</w:t>
-      </w:r>
-    </w:p>
-    <w:p>
-      <w:pPr>
-        <w:pStyle w:val="ListParagraph"/>
-        <w:ind w:left="1440"/>
-        <w:rPr>
-          <w:rFonts w:ascii="Arial" w:hAnsi="Arial" w:cs="Times New Roman"/>
-          <w:bCs/>
-          <w:color w:val="000000"/>
-        </w:rPr>
-      </w:pPr>
-    </w:p>
-    <w:p>
-      <w:pPr>
-        <w:pStyle w:val="ListParagraph"/>
-        <w:numPr>
-          <w:ilvl w:val="0"/>
-          <w:numId w:val="8"/>
-        </w:numPr>
-        <w:rPr>
-          <w:rFonts w:ascii="Arial" w:hAnsi="Arial" w:cs="Times New Roman"/>
-          <w:bCs/>
-          <w:color w:val="000000"/>
-        </w:rPr>
-      </w:pPr>
-      <w:r>
-        <w:rPr>
-          <w:rFonts w:ascii="Arial" w:hAnsi="Arial" w:cs="Times New Roman"/>
-          <w:bCs/>
-          <w:color w:val="000000"/>
-        </w:rPr>
-        <w:t>Break the problem apart</w:t>
-      </w:r>
-    </w:p>
-    <w:p>
-      <w:pPr>
-        <w:pStyle w:val="ListParagraph"/>
-        <w:numPr>
-          <w:ilvl w:val="0"/>
-          <w:numId w:val="3"/>
-        </w:numPr>
-        <w:rPr>
-          <w:rFonts w:ascii="Arial" w:hAnsi="Arial" w:cs="Times New Roman"/>
-          <w:bCs/>
-          <w:color w:val="000000"/>
-        </w:rPr>
-      </w:pPr>
-      <w:r>
-        <w:rPr>
-          <w:rFonts w:ascii="Arial" w:hAnsi="Arial" w:cs="Times New Roman"/>
-          <w:bCs/>
-          <w:color w:val="000000"/>
-        </w:rPr>
-        <w:t xml:space="preserve">In the dark, out of 20 socks I have 5 pairs of black socks, 3 pairs of brown and 2 pairs of </w:t>
-      </w:r>
-      <w:r>
-        <w:rPr>
-          <w:rFonts w:ascii="Arial" w:hAnsi="Arial" w:cs="Times New Roman"/>
-          <w:bCs/>
-          <w:color w:val="000000"/>
-        </w:rPr>
-        <w:t>white</w:t>
-      </w:r>
-      <w:r>
-        <w:rPr>
-          <w:rFonts w:ascii="Arial" w:hAnsi="Arial" w:cs="Times New Roman"/>
-          <w:bCs/>
-          <w:color w:val="000000"/>
-        </w:rPr>
-        <w:t xml:space="preserve">, that have to be guaranteed that can be matched </w:t>
-      </w:r>
-    </w:p>
-    <w:p>
-      <w:pPr>
-        <w:pStyle w:val="ListParagraph"/>
-        <w:ind w:left="1440"/>
-        <w:rPr>
-          <w:rFonts w:ascii="Arial" w:hAnsi="Arial" w:cs="Times New Roman"/>
-          <w:bCs/>
-          <w:color w:val="000000"/>
-        </w:rPr>
-      </w:pPr>
-    </w:p>
-    <w:p>
-      <w:pPr>
-        <w:pStyle w:val="ListParagraph"/>
-        <w:numPr>
-          <w:ilvl w:val="0"/>
-          <w:numId w:val="8"/>
-        </w:numPr>
-        <w:rPr>
-          <w:rFonts w:ascii="Arial" w:hAnsi="Arial" w:cs="Times New Roman"/>
-          <w:bCs/>
-          <w:color w:val="000000"/>
-        </w:rPr>
-      </w:pPr>
-      <w:r>
-        <w:rPr>
-          <w:rFonts w:ascii="Arial" w:hAnsi="Arial" w:cs="Times New Roman"/>
-          <w:bCs/>
-          <w:color w:val="000000"/>
-        </w:rPr>
-        <w:t>Identify Potential Solutions</w:t>
-      </w:r>
-    </w:p>
-    <w:p>
-      <w:pPr>
-        <w:pStyle w:val="ListParagraph"/>
-        <w:numPr>
-          <w:ilvl w:val="0"/>
-          <w:numId w:val="5"/>
-        </w:numPr>
-        <w:rPr>
-          <w:rFonts w:ascii="Arial" w:hAnsi="Arial" w:cs="Times New Roman"/>
-          <w:bCs/>
-          <w:color w:val="000000"/>
-        </w:rPr>
-      </w:pPr>
-      <w:r>
-        <w:rPr>
-          <w:rFonts w:ascii="Arial" w:hAnsi="Arial" w:cs="Times New Roman"/>
-          <w:bCs/>
-          <w:color w:val="000000"/>
-        </w:rPr>
-        <w:t>Take at least 2 of each</w:t>
-      </w:r>
-    </w:p>
-    <w:p>
-      <w:pPr>
-        <w:pStyle w:val="ListParagraph"/>
-        <w:numPr>
-          <w:ilvl w:val="0"/>
-          <w:numId w:val="5"/>
-        </w:numPr>
-        <w:rPr>
-          <w:rFonts w:ascii="Arial" w:hAnsi="Arial" w:cs="Times New Roman"/>
-          <w:bCs/>
-          <w:color w:val="000000"/>
-        </w:rPr>
-      </w:pPr>
-      <w:r>
-        <w:rPr>
-          <w:rFonts w:ascii="Arial" w:hAnsi="Arial" w:cs="Times New Roman"/>
-          <w:bCs/>
-          <w:color w:val="000000"/>
-        </w:rPr>
-        <w:t xml:space="preserve">Part B - </w:t>
-      </w:r>
-      <w:r>
-        <w:rPr>
-          <w:rFonts w:ascii="Arial" w:hAnsi="Arial" w:cs="Times New Roman"/>
-          <w:bCs/>
-          <w:color w:val="000000"/>
-        </w:rPr>
-        <w:t>Take at least the total number of 2 colors + a pair</w:t>
-      </w:r>
-    </w:p>
-    <w:p>
-      <w:pPr>
-        <w:pStyle w:val="ListParagraph"/>
-        <w:ind w:left="1440"/>
-        <w:rPr>
-          <w:rFonts w:ascii="Arial" w:hAnsi="Arial" w:cs="Times New Roman"/>
-          <w:bCs/>
-          <w:color w:val="000000"/>
-        </w:rPr>
-      </w:pPr>
-    </w:p>
-    <w:p>
-      <w:pPr>
-        <w:pStyle w:val="ListParagraph"/>
-        <w:numPr>
-          <w:ilvl w:val="0"/>
-          <w:numId w:val="8"/>
-        </w:numPr>
-        <w:rPr>
-          <w:rFonts w:ascii="Arial" w:hAnsi="Arial" w:cs="Times New Roman"/>
-          <w:bCs/>
-          <w:color w:val="000000"/>
-        </w:rPr>
-      </w:pPr>
-      <w:r>
-        <w:rPr>
-          <w:rFonts w:ascii="Arial" w:hAnsi="Arial" w:cs="Times New Roman"/>
-          <w:bCs/>
-          <w:color w:val="000000"/>
-        </w:rPr>
-        <w:t>Evaluate each potential solution</w:t>
-      </w:r>
-    </w:p>
-    <w:p>
-      <w:pPr>
-        <w:pStyle w:val="ListParagraph"/>
-        <w:numPr>
-          <w:ilvl w:val="0"/>
-          <w:numId w:val="6"/>
-        </w:numPr>
-        <w:rPr>
-          <w:rFonts w:ascii="Arial" w:hAnsi="Arial" w:cs="Times New Roman"/>
-          <w:bCs/>
-          <w:color w:val="000000"/>
-        </w:rPr>
-      </w:pPr>
-      <w:r>
-        <w:rPr>
-          <w:rFonts w:ascii="Arial" w:hAnsi="Arial" w:cs="Times New Roman"/>
-          <w:bCs/>
-          <w:color w:val="000000"/>
-        </w:rPr>
-        <w:lastRenderedPageBreak/>
-        <w:t>I have 20 socks, which are 10 black, 6 brown and 2 white. As I need one guaranteed matching, I only need to take 1 of each + 1.</w:t>
-      </w:r>
-    </w:p>
-    <w:p>
-      <w:pPr>
-        <w:pStyle w:val="ListParagraph"/>
-        <w:numPr>
-          <w:ilvl w:val="0"/>
-          <w:numId w:val="6"/>
-        </w:numPr>
-        <w:rPr>
-          <w:rFonts w:ascii="Arial" w:hAnsi="Arial" w:cs="Times New Roman"/>
-          <w:bCs/>
-          <w:color w:val="000000"/>
-        </w:rPr>
-      </w:pPr>
-      <w:r>
-        <w:rPr>
-          <w:rFonts w:ascii="Arial" w:hAnsi="Arial" w:cs="Times New Roman"/>
-          <w:bCs/>
-          <w:color w:val="000000"/>
-        </w:rPr>
-        <w:t xml:space="preserve">Part B - </w:t>
-      </w:r>
-      <w:r>
-        <w:rPr>
-          <w:rFonts w:ascii="Arial" w:hAnsi="Arial" w:cs="Times New Roman"/>
-          <w:bCs/>
-          <w:color w:val="000000"/>
-        </w:rPr>
-        <w:t>To have at least one matching of each color, I have to be sure I will take out 2 out of the 3 colors all out, plus 2, which will be the 3</w:t>
-      </w:r>
-      <w:r>
-        <w:rPr>
-          <w:rFonts w:ascii="Arial" w:hAnsi="Arial" w:cs="Times New Roman"/>
-          <w:bCs/>
-          <w:color w:val="000000"/>
-          <w:vertAlign w:val="superscript"/>
-        </w:rPr>
-        <w:t>rd</w:t>
-      </w:r>
-      <w:r>
-        <w:rPr>
-          <w:rFonts w:ascii="Arial" w:hAnsi="Arial" w:cs="Times New Roman"/>
-          <w:bCs/>
-          <w:color w:val="000000"/>
-        </w:rPr>
-        <w:t xml:space="preserve"> color matching</w:t>
-      </w:r>
-    </w:p>
-    <w:p>
-      <w:pPr>
-        <w:pStyle w:val="ListParagraph"/>
-        <w:ind w:left="1440"/>
-        <w:rPr>
-          <w:rFonts w:ascii="Arial" w:hAnsi="Arial" w:cs="Times New Roman"/>
-          <w:bCs/>
-          <w:color w:val="000000"/>
-        </w:rPr>
-      </w:pPr>
-    </w:p>
-    <w:p>
-      <w:pPr>
-        <w:pStyle w:val="ListParagraph"/>
-        <w:numPr>
-          <w:ilvl w:val="0"/>
-          <w:numId w:val="8"/>
-        </w:numPr>
-        <w:rPr>
-          <w:rFonts w:ascii="Arial" w:hAnsi="Arial" w:cs="Times New Roman"/>
-          <w:bCs/>
-          <w:color w:val="000000"/>
-        </w:rPr>
-      </w:pPr>
-      <w:r>
-        <w:rPr>
-          <w:rFonts w:ascii="Arial" w:hAnsi="Arial" w:cs="Times New Roman"/>
-          <w:bCs/>
-          <w:color w:val="000000"/>
-        </w:rPr>
-        <w:t>Choose a solution</w:t>
-      </w:r>
-    </w:p>
-    <w:p>
-      <w:pPr>
-        <w:pStyle w:val="ListParagraph"/>
-        <w:numPr>
-          <w:ilvl w:val="0"/>
-          <w:numId w:val="7"/>
-        </w:numPr>
-        <w:rPr>
-          <w:rFonts w:ascii="Arial" w:hAnsi="Arial" w:cs="Times New Roman"/>
-          <w:bCs/>
-          <w:color w:val="000000"/>
-        </w:rPr>
-      </w:pPr>
-      <w:r>
-        <w:rPr>
-          <w:rFonts w:ascii="Arial" w:hAnsi="Arial" w:cs="Times New Roman"/>
-          <w:bCs/>
-          <w:color w:val="000000"/>
-        </w:rPr>
-        <w:t>Take out 3 socks.</w:t>
-      </w:r>
-    </w:p>
-    <w:p>
-      <w:pPr>
-        <w:pStyle w:val="ListParagraph"/>
-        <w:numPr>
-          <w:ilvl w:val="0"/>
-          <w:numId w:val="7"/>
-        </w:numPr>
-        <w:rPr>
-          <w:rFonts w:ascii="Arial" w:hAnsi="Arial" w:cs="Times New Roman"/>
-          <w:bCs/>
-          <w:color w:val="000000"/>
-        </w:rPr>
-      </w:pPr>
-      <w:r>
-        <w:rPr>
-          <w:rFonts w:ascii="Arial" w:hAnsi="Arial" w:cs="Times New Roman"/>
-          <w:bCs/>
-          <w:color w:val="000000"/>
-        </w:rPr>
-        <w:t>I will have at least 3 of the same color, but to be sure, I will take the 4</w:t>
-      </w:r>
-      <w:r>
-        <w:rPr>
-          <w:rFonts w:ascii="Arial" w:hAnsi="Arial" w:cs="Times New Roman"/>
-          <w:bCs/>
-          <w:color w:val="000000"/>
-          <w:vertAlign w:val="superscript"/>
-        </w:rPr>
-        <w:t>th</w:t>
-      </w:r>
-      <w:r>
-        <w:rPr>
-          <w:rFonts w:ascii="Arial" w:hAnsi="Arial" w:cs="Times New Roman"/>
-          <w:bCs/>
-          <w:color w:val="000000"/>
-        </w:rPr>
-        <w:t xml:space="preserve"> socks, so if I had taken out of each, by now I will have at least 2 of one color, making a pair.</w:t>
-      </w:r>
-    </w:p>
-    <w:p>
-      <w:pPr>
-        <w:pStyle w:val="ListParagraph"/>
-        <w:numPr>
-          <w:ilvl w:val="0"/>
-          <w:numId w:val="7"/>
-        </w:numPr>
-        <w:rPr>
-          <w:rFonts w:ascii="Arial" w:hAnsi="Arial" w:cs="Times New Roman"/>
-          <w:bCs/>
-          <w:color w:val="000000"/>
-        </w:rPr>
-      </w:pPr>
-      <w:r>
-        <w:rPr>
-          <w:rFonts w:ascii="Arial" w:hAnsi="Arial" w:cs="Times New Roman"/>
-          <w:bCs/>
-          <w:color w:val="000000"/>
-        </w:rPr>
-        <w:t xml:space="preserve">Part B - </w:t>
-      </w:r>
     </w:p>
     <w:p>
       <w:pPr>
@@ -2051,7 +2081,7 @@
         <w:rFonts w:ascii="Symbol" w:hAnsi="Symbol" w:hint="default"/>
       </w:rPr>
     </w:lvl>
-    <w:lvl w:ilvl="1" w:tplc="04090003" w:tentative="1">
+    <w:lvl w:ilvl="1" w:tplc="04090003">
       <w:start w:val="1"/>
       <w:numFmt w:val="bullet"/>
       <w:lvlText w:val="o"/>
@@ -3101,7 +3131,7 @@
 </file>
 
 <file path=customXml/itemProps1.xml><?xml version="1.0" encoding="utf-8"?>
-<ds:datastoreItem xmlns:ds="http://schemas.openxmlformats.org/officeDocument/2006/customXml" ds:itemID="{7A81AFD7-FE5B-8A4C-B6B9-7F1267533C90}">
+<ds:datastoreItem xmlns:ds="http://schemas.openxmlformats.org/officeDocument/2006/customXml" ds:itemID="{C60A315A-45BE-F142-9832-31091D0CC00D}">
   <ds:schemaRefs>
     <ds:schemaRef ds:uri="http://schemas.openxmlformats.org/officeDocument/2006/bibliography"/>
   </ds:schemaRefs>

</xml_diff>

<commit_message>
Problem solving - problem 2 solved
</commit_message>
<xml_diff>
--- a/aguiar_harrison_ProblemSolving.docx
+++ b/aguiar_harrison_ProblemSolving.docx
@@ -995,6 +995,36 @@
           <w:color w:val="000000"/>
         </w:rPr>
         <w:t>Take out the total number for the most 2 colors that are in the drawer</w:t>
+      </w:r>
+      <w:r>
+        <w:rPr>
+          <w:rFonts w:ascii="Arial" w:hAnsi="Arial" w:cs="Times New Roman"/>
+          <w:bCs/>
+          <w:color w:val="000000"/>
+        </w:rPr>
+        <w:t>.</w:t>
+      </w:r>
+    </w:p>
+    <w:p>
+      <w:pPr>
+        <w:pStyle w:val="ListParagraph"/>
+        <w:numPr>
+          <w:ilvl w:val="1"/>
+          <w:numId w:val="7"/>
+        </w:numPr>
+        <w:rPr>
+          <w:rFonts w:ascii="Arial" w:hAnsi="Arial" w:cs="Times New Roman"/>
+          <w:bCs/>
+          <w:color w:val="000000"/>
+        </w:rPr>
+      </w:pPr>
+      <w:r>
+        <w:rPr>
+          <w:rFonts w:ascii="Arial" w:hAnsi="Arial" w:cs="Times New Roman"/>
+          <w:bCs/>
+          <w:color w:val="000000"/>
+        </w:rPr>
+        <w:t>After taking out 16 socks, I will take out another 2, which for sure, I will have at least 1 matching pair of each color of socks.</w:t>
       </w:r>
       <w:bookmarkStart w:id="0" w:name="_GoBack"/>
       <w:bookmarkEnd w:id="0"/>
@@ -3131,7 +3161,7 @@
 </file>
 
 <file path=customXml/itemProps1.xml><?xml version="1.0" encoding="utf-8"?>
-<ds:datastoreItem xmlns:ds="http://schemas.openxmlformats.org/officeDocument/2006/customXml" ds:itemID="{C60A315A-45BE-F142-9832-31091D0CC00D}">
+<ds:datastoreItem xmlns:ds="http://schemas.openxmlformats.org/officeDocument/2006/customXml" ds:itemID="{487E51DE-EE38-784E-B1E0-E3DD57200A86}">
   <ds:schemaRefs>
     <ds:schemaRef ds:uri="http://schemas.openxmlformats.org/officeDocument/2006/bibliography"/>
   </ds:schemaRefs>

</xml_diff>